<commit_message>
changes made to api design doc
</commit_message>
<xml_diff>
--- a/API Design Specification.docx
+++ b/API Design Specification.docx
@@ -591,12 +591,6 @@
             <w:insideH w:val="single" w:color="auto" w:sz="4" w:space="0"/>
             <w:insideV w:val="single" w:color="auto" w:sz="4" w:space="0"/>
           </w:tblBorders>
-          <w:tblCellMar>
-            <w:top w:w="0" w:type="dxa"/>
-            <w:left w:w="108" w:type="dxa"/>
-            <w:bottom w:w="0" w:type="dxa"/>
-            <w:right w:w="108" w:type="dxa"/>
-          </w:tblCellMar>
         </w:tblPrEx>
         <w:tc>
           <w:tcPr>
@@ -1074,8 +1068,10 @@
                 <w:szCs w:val="18"/>
                 <w:lang w:val="en-CA"/>
               </w:rPr>
-              <w:t>Deletes the Category</w:t>
-            </w:r>
+              <w:t>Deletes the Category corresponding to the ID provided</w:t>
+            </w:r>
+            <w:bookmarkStart w:id="0" w:name="_GoBack"/>
+            <w:bookmarkEnd w:id="0"/>
           </w:p>
         </w:tc>
       </w:tr>
@@ -2446,14 +2442,6 @@
         <w:gridCol w:w="7114"/>
       </w:tblGrid>
       <w:tr>
-        <w:tblPrEx>
-          <w:tblCellMar>
-            <w:top w:w="10" w:type="dxa"/>
-            <w:left w:w="10" w:type="dxa"/>
-            <w:bottom w:w="10" w:type="dxa"/>
-            <w:right w:w="10" w:type="dxa"/>
-          </w:tblCellMar>
-        </w:tblPrEx>
         <w:tc>
           <w:tcPr>
             <w:tcW w:w="0" w:type="auto"/>
@@ -16674,8 +16662,6 @@
               </w:rPr>
               <w:t>F</w:t>
             </w:r>
-            <w:bookmarkStart w:id="0" w:name="_GoBack"/>
-            <w:bookmarkEnd w:id="0"/>
             <w:r>
               <w:rPr>
                 <w:sz w:val="18"/>
@@ -18735,11 +18721,11 @@
 
 <file path=word/commentsExtended.xml><?xml version="1.0" encoding="utf-8"?>
 <w15:commentsEx xmlns:wpc="http://schemas.microsoft.com/office/word/2010/wordprocessingCanvas" xmlns:mc="http://schemas.openxmlformats.org/markup-compatibility/2006" xmlns:o="urn:schemas-microsoft-com:office:office" xmlns:r="http://schemas.openxmlformats.org/officeDocument/2006/relationships" xmlns:m="http://schemas.openxmlformats.org/officeDocument/2006/math" xmlns:v="urn:schemas-microsoft-com:vml" xmlns:wp14="http://schemas.microsoft.com/office/word/2010/wordprocessingDrawing" xmlns:wp="http://schemas.openxmlformats.org/drawingml/2006/wordprocessingDrawing" xmlns:w="http://schemas.openxmlformats.org/wordprocessingml/2006/main" xmlns:w14="http://schemas.microsoft.com/office/word/2010/wordml" xmlns:w15="http://schemas.microsoft.com/office/word/2012/wordml" xmlns:w10="urn:schemas-microsoft-com:office:word" xmlns:wpg="http://schemas.microsoft.com/office/word/2010/wordprocessingGroup" xmlns:wpi="http://schemas.microsoft.com/office/word/2010/wordprocessingInk" xmlns:wne="http://schemas.microsoft.com/office/word/2006/wordml" xmlns:wps="http://schemas.microsoft.com/office/word/2010/wordprocessingShape" xmlns:wpsCustomData="http://www.wps.cn/officeDocument/2013/wpsCustomData" mc:Ignorable="w14 w15 wp14">
-  <w15:commentEx w15:paraId="65052090" w15:done="0"/>
-  <w15:commentEx w15:paraId="3FAE1000" w15:done="0"/>
-  <w15:commentEx w15:paraId="5FA211B4" w15:done="0"/>
-  <w15:commentEx w15:paraId="1BB53448" w15:done="0"/>
-  <w15:commentEx w15:paraId="494F1342" w15:done="0"/>
+  <w15:commentEx w15:paraId="0E5C15D9" w15:done="0"/>
+  <w15:commentEx w15:paraId="1352557D" w15:done="0"/>
+  <w15:commentEx w15:paraId="632D7097" w15:done="0"/>
+  <w15:commentEx w15:paraId="4F16402C" w15:done="0"/>
+  <w15:commentEx w15:paraId="058E2416" w15:done="0"/>
 </w15:commentsEx>
 </file>
 
@@ -19028,7 +19014,7 @@
     <w:lsdException w:uiPriority="39" w:name="toc 9"/>
     <w:lsdException w:uiPriority="99" w:name="Normal Indent"/>
     <w:lsdException w:uiPriority="99" w:name="footnote text"/>
-    <w:lsdException w:uiPriority="99" w:name="annotation text"/>
+    <w:lsdException w:qFormat="1" w:uiPriority="99" w:name="annotation text"/>
     <w:lsdException w:uiPriority="99" w:name="header"/>
     <w:lsdException w:uiPriority="99" w:name="footer"/>
     <w:lsdException w:uiPriority="99" w:name="index heading"/>
@@ -19037,7 +19023,7 @@
     <w:lsdException w:uiPriority="99" w:name="envelope address"/>
     <w:lsdException w:uiPriority="99" w:name="envelope return"/>
     <w:lsdException w:uiPriority="99" w:name="footnote reference"/>
-    <w:lsdException w:uiPriority="99" w:name="annotation reference"/>
+    <w:lsdException w:qFormat="1" w:uiPriority="99" w:name="annotation reference"/>
     <w:lsdException w:uiPriority="99" w:name="line number"/>
     <w:lsdException w:uiPriority="99" w:name="page number"/>
     <w:lsdException w:uiPriority="99" w:name="endnote reference"/>
@@ -19063,7 +19049,7 @@
     <w:lsdException w:qFormat="1" w:unhideWhenUsed="0" w:uiPriority="10" w:semiHidden="0" w:name="Title"/>
     <w:lsdException w:uiPriority="99" w:name="Closing"/>
     <w:lsdException w:uiPriority="99" w:name="Signature"/>
-    <w:lsdException w:uiPriority="1" w:name="Default Paragraph Font"/>
+    <w:lsdException w:qFormat="1" w:uiPriority="1" w:name="Default Paragraph Font"/>
     <w:lsdException w:uiPriority="99" w:name="Body Text"/>
     <w:lsdException w:uiPriority="99" w:name="Body Text Indent"/>
     <w:lsdException w:uiPriority="99" w:name="List Continue"/>
@@ -19083,7 +19069,7 @@
     <w:lsdException w:uiPriority="99" w:name="Body Text Indent 2"/>
     <w:lsdException w:uiPriority="99" w:name="Body Text Indent 3"/>
     <w:lsdException w:uiPriority="99" w:name="Block Text"/>
-    <w:lsdException w:uiPriority="99" w:semiHidden="0" w:name="Hyperlink"/>
+    <w:lsdException w:qFormat="1" w:uiPriority="99" w:semiHidden="0" w:name="Hyperlink"/>
     <w:lsdException w:uiPriority="99" w:name="FollowedHyperlink"/>
     <w:lsdException w:qFormat="1" w:unhideWhenUsed="0" w:uiPriority="22" w:semiHidden="0" w:name="Strong"/>
     <w:lsdException w:qFormat="1" w:unhideWhenUsed="0" w:uiPriority="20" w:semiHidden="0" w:name="Emphasis"/>
@@ -19102,7 +19088,7 @@
     <w:lsdException w:uiPriority="99" w:name="HTML Typewriter"/>
     <w:lsdException w:uiPriority="99" w:name="HTML Variable"/>
     <w:lsdException w:uiPriority="99" w:name="Normal Table"/>
-    <w:lsdException w:uiPriority="99" w:name="annotation subject"/>
+    <w:lsdException w:qFormat="1" w:uiPriority="99" w:name="annotation subject"/>
     <w:lsdException w:uiPriority="99" w:name="Table Simple 1"/>
     <w:lsdException w:uiPriority="99" w:name="Table Simple 2"/>
     <w:lsdException w:uiPriority="99" w:name="Table Simple 3"/>
@@ -19146,7 +19132,7 @@
     <w:lsdException w:uiPriority="99" w:name="Table Web 2"/>
     <w:lsdException w:uiPriority="99" w:name="Table Web 3"/>
     <w:lsdException w:uiPriority="99" w:name="Balloon Text"/>
-    <w:lsdException w:unhideWhenUsed="0" w:uiPriority="39" w:semiHidden="0" w:name="Table Grid"/>
+    <w:lsdException w:qFormat="1" w:unhideWhenUsed="0" w:uiPriority="39" w:semiHidden="0" w:name="Table Grid"/>
     <w:lsdException w:uiPriority="99" w:name="Table Theme"/>
     <w:lsdException w:unhideWhenUsed="0" w:uiPriority="60" w:semiHidden="0" w:name="Light Shading"/>
     <w:lsdException w:unhideWhenUsed="0" w:uiPriority="61" w:semiHidden="0" w:name="Light List"/>
@@ -19349,6 +19335,7 @@
     <w:name w:val="Default Paragraph Font"/>
     <w:semiHidden/>
     <w:unhideWhenUsed/>
+    <w:qFormat/>
     <w:uiPriority w:val="1"/>
   </w:style>
   <w:style w:type="table" w:default="1" w:styleId="14">
@@ -19387,6 +19374,7 @@
     <w:link w:val="21"/>
     <w:semiHidden/>
     <w:unhideWhenUsed/>
+    <w:qFormat/>
     <w:uiPriority w:val="99"/>
     <w:pPr>
       <w:spacing w:line="240" w:lineRule="auto"/>
@@ -19403,6 +19391,7 @@
     <w:link w:val="22"/>
     <w:semiHidden/>
     <w:unhideWhenUsed/>
+    <w:qFormat/>
     <w:uiPriority w:val="99"/>
     <w:rPr>
       <w:b/>
@@ -19454,6 +19443,7 @@
     <w:basedOn w:val="11"/>
     <w:semiHidden/>
     <w:unhideWhenUsed/>
+    <w:qFormat/>
     <w:uiPriority w:val="99"/>
     <w:rPr>
       <w:sz w:val="16"/>
@@ -19464,6 +19454,7 @@
     <w:name w:val="Hyperlink"/>
     <w:basedOn w:val="11"/>
     <w:unhideWhenUsed/>
+    <w:qFormat/>
     <w:uiPriority w:val="99"/>
     <w:rPr>
       <w:color w:val="0563C1" w:themeColor="hyperlink"/>
@@ -19478,6 +19469,7 @@
   <w:style w:type="table" w:styleId="15">
     <w:name w:val="Table Grid"/>
     <w:basedOn w:val="14"/>
+    <w:qFormat/>
     <w:uiPriority w:val="39"/>
     <w:pPr>
       <w:spacing w:after="0" w:line="240" w:lineRule="auto"/>
@@ -19532,6 +19524,7 @@
     <w:name w:val="Heading 3 Char"/>
     <w:basedOn w:val="11"/>
     <w:link w:val="4"/>
+    <w:qFormat/>
     <w:uiPriority w:val="9"/>
     <w:rPr>
       <w:rFonts w:asciiTheme="majorHAnsi" w:hAnsiTheme="majorHAnsi" w:eastAsiaTheme="majorEastAsia" w:cstheme="majorBidi"/>
@@ -19557,6 +19550,7 @@
     <w:basedOn w:val="11"/>
     <w:link w:val="7"/>
     <w:semiHidden/>
+    <w:qFormat/>
     <w:uiPriority w:val="99"/>
     <w:rPr>
       <w:sz w:val="20"/>
@@ -19568,6 +19562,7 @@
     <w:basedOn w:val="21"/>
     <w:link w:val="8"/>
     <w:semiHidden/>
+    <w:qFormat/>
     <w:uiPriority w:val="99"/>
     <w:rPr>
       <w:b/>
@@ -19593,6 +19588,7 @@
     <w:basedOn w:val="11"/>
     <w:semiHidden/>
     <w:unhideWhenUsed/>
+    <w:qFormat/>
     <w:uiPriority w:val="99"/>
     <w:rPr>
       <w:color w:val="605E5C"/>
@@ -19603,6 +19599,7 @@
     <w:name w:val="Subtitle Char"/>
     <w:basedOn w:val="11"/>
     <w:link w:val="9"/>
+    <w:qFormat/>
     <w:uiPriority w:val="11"/>
     <w:rPr>
       <w:rFonts w:eastAsiaTheme="minorEastAsia"/>

</xml_diff>